<commit_message>
adds the rest of the screenshots used for the assignment and for getting some 'features' uploaded onto LinkedIn for Behance, GitHub, and my Wordpress blog.
</commit_message>
<xml_diff>
--- a/Week1_Career Services Instructions/JS-Week1_LinkedIn-Setup_CS1_WC1.docx
+++ b/Week1_Career Services Instructions/JS-Week1_LinkedIn-Setup_CS1_WC1.docx
@@ -613,6 +613,28 @@
       <w:pPr>
         <w:pStyle w:val="Body"/>
         <w:rPr>
+          <w:b w:val="false"/>
+          <w:b w:val="false"/>
+          <w:bCs w:val="false"/>
+          <w:i w:val="false"/>
+          <w:i w:val="false"/>
+          <w:iCs w:val="false"/>
+        </w:rPr>
+      </w:pPr>
+      <w:r>
+        <w:rPr>
+          <w:b w:val="false"/>
+          <w:bCs w:val="false"/>
+          <w:i w:val="false"/>
+          <w:iCs w:val="false"/>
+        </w:rPr>
+        <w:t>Well, for one thing, I didn’t know that it was considered acceptable to do step 4: “connect with the 2nd level connections at companies you want to apply to. Include a personalized message when connecting.” It is encouraging knowing that that is acceptable.</w:t>
+      </w:r>
+    </w:p>
+    <w:p>
+      <w:pPr>
+        <w:pStyle w:val="Body"/>
+        <w:rPr>
           <w:b/>
           <w:b/>
           <w:bCs/>
@@ -633,56 +655,7 @@
     <w:p>
       <w:pPr>
         <w:pStyle w:val="Body"/>
-        <w:rPr>
-          <w:b/>
-          <w:b/>
-          <w:bCs/>
-          <w:i/>
-          <w:i/>
-          <w:iCs/>
-        </w:rPr>
-      </w:pPr>
-      <w:r>
-        <w:rPr>
-          <w:b/>
-          <w:bCs/>
-          <w:i/>
-          <w:iCs/>
-        </w:rPr>
-      </w:r>
-    </w:p>
-    <w:p>
-      <w:pPr>
-        <w:pStyle w:val="Body"/>
-        <w:rPr/>
-      </w:pPr>
-      <w:r>
-        <w:rPr/>
-      </w:r>
-    </w:p>
-    <w:p>
-      <w:pPr>
-        <w:pStyle w:val="ListParagraph"/>
-        <w:ind w:left="0" w:hanging="0"/>
-        <w:rPr>
-          <w:b/>
-          <w:b/>
-          <w:bCs/>
-        </w:rPr>
-      </w:pPr>
-      <w:r>
-        <w:rPr/>
-      </w:r>
-    </w:p>
-    <w:p>
-      <w:pPr>
-        <w:pStyle w:val="ListParagraph"/>
-        <w:ind w:left="0" w:hanging="0"/>
-        <w:rPr>
-          <w:b/>
-          <w:b/>
-          <w:bCs/>
-        </w:rPr>
+        <w:rPr/>
       </w:pPr>
       <w:r>
         <w:rPr/>

</xml_diff>

<commit_message>
commits what should be the final pieces of the Career Services assignment
</commit_message>
<xml_diff>
--- a/Week1_Career Services Instructions/JS-Week1_LinkedIn-Setup_CS1_WC1.docx
+++ b/Week1_Career Services Instructions/JS-Week1_LinkedIn-Setup_CS1_WC1.docx
@@ -628,121 +628,149 @@
           <w:i w:val="false"/>
           <w:iCs w:val="false"/>
         </w:rPr>
-        <w:t>Well, for one thing, I didn’t know that it was considered acceptable to do step 4: “connect with the 2nd level connections at companies you want to apply to. Include a personalized message when connecting.” It is encouraging knowing that that is acceptable.</w:t>
+        <w:t>Well, for one thing, I didn’t know that it was considered acceptable to do step 4: “connect with the 2nd level connections at companies you</w:t>
+      </w:r>
+      <w:r>
+        <w:rPr>
+          <w:rFonts w:ascii="Times New Roman" w:hAnsi="Times New Roman"/>
+          <w:b w:val="false"/>
+          <w:bCs w:val="false"/>
+          <w:i w:val="false"/>
+          <w:iCs w:val="false"/>
+        </w:rPr>
+        <w:t xml:space="preserve"> want to apply to. Include a personalized message when connecting.” And that this included 2</w:t>
+      </w:r>
+      <w:r>
+        <w:rPr>
+          <w:rFonts w:ascii="Times New Roman" w:hAnsi="Times New Roman"/>
+          <w:b w:val="false"/>
+          <w:bCs w:val="false"/>
+          <w:i w:val="false"/>
+          <w:iCs w:val="false"/>
+          <w:vertAlign w:val="superscript"/>
+        </w:rPr>
+        <w:t>nd</w:t>
+      </w:r>
+      <w:r>
+        <w:rPr>
+          <w:rFonts w:ascii="Times New Roman" w:hAnsi="Times New Roman"/>
+          <w:b w:val="false"/>
+          <w:bCs w:val="false"/>
+          <w:i w:val="false"/>
+          <w:iCs w:val="false"/>
+        </w:rPr>
+        <w:t xml:space="preserve"> level connections in the Tech Industry. It is encouraging knowing that that is acceptable.</w:t>
       </w:r>
     </w:p>
     <w:p>
       <w:pPr>
         <w:pStyle w:val="Body"/>
         <w:rPr>
-          <w:b/>
-          <w:b/>
-          <w:bCs/>
-          <w:i/>
-          <w:i/>
-          <w:iCs/>
-        </w:rPr>
-      </w:pPr>
-      <w:r>
-        <w:rPr>
-          <w:b/>
-          <w:bCs/>
-          <w:i/>
-          <w:iCs/>
-        </w:rPr>
+          <w:rFonts w:ascii="Times New Roman" w:hAnsi="Times New Roman"/>
+          <w:b w:val="false"/>
+          <w:b w:val="false"/>
+          <w:bCs w:val="false"/>
+          <w:i w:val="false"/>
+          <w:i w:val="false"/>
+          <w:iCs w:val="false"/>
+        </w:rPr>
+      </w:pPr>
+      <w:r>
+        <w:rPr>
+          <w:rFonts w:ascii="Times New Roman" w:hAnsi="Times New Roman"/>
+          <w:b w:val="false"/>
+          <w:bCs w:val="false"/>
+          <w:i w:val="false"/>
+          <w:iCs w:val="false"/>
+        </w:rPr>
+        <w:t>This was good to hear: “</w:t>
+      </w:r>
+      <w:r>
+        <w:rPr>
+          <w:rFonts w:ascii="Times New Roman" w:hAnsi="Times New Roman"/>
+          <w:b w:val="false"/>
+          <w:bCs w:val="false"/>
+          <w:i w:val="false"/>
+          <w:iCs w:val="false"/>
+          <w:caps w:val="false"/>
+          <w:smallCaps w:val="false"/>
+          <w:color w:val="21252A"/>
+          <w:spacing w:val="0"/>
+          <w:sz w:val="23"/>
+        </w:rPr>
+        <w:t>Connect with people you meet at events.” I am hoping to start going to C++ and Linux Meetups in my area, if possible. It is good to hear that sharing accomplishments and projects is encouraged.</w:t>
       </w:r>
     </w:p>
     <w:p>
       <w:pPr>
         <w:pStyle w:val="Body"/>
-        <w:rPr/>
-      </w:pPr>
-      <w:r>
-        <w:rPr/>
+        <w:rPr>
+          <w:rFonts w:ascii="Times New Roman" w:hAnsi="Times New Roman"/>
+          <w:b w:val="false"/>
+          <w:b w:val="false"/>
+          <w:bCs w:val="false"/>
+          <w:i w:val="false"/>
+          <w:i w:val="false"/>
+          <w:iCs w:val="false"/>
+        </w:rPr>
+      </w:pPr>
+      <w:r>
+        <w:rPr>
+          <w:rFonts w:ascii="Times New Roman" w:hAnsi="Times New Roman"/>
+          <w:b w:val="false"/>
+          <w:bCs w:val="false"/>
+          <w:i w:val="false"/>
+          <w:iCs w:val="false"/>
+          <w:caps w:val="false"/>
+          <w:smallCaps w:val="false"/>
+          <w:color w:val="21252A"/>
+          <w:spacing w:val="0"/>
+          <w:sz w:val="23"/>
+        </w:rPr>
+        <w:t>Something else I learned that was new was that you can write “articles” like blog posts about what you are working on. I will almost definitely try this, and am excited to.</w:t>
       </w:r>
     </w:p>
     <w:p>
       <w:pPr>
+        <w:pStyle w:val="Body"/>
+        <w:rPr>
+          <w:b w:val="false"/>
+          <w:b w:val="false"/>
+          <w:bCs w:val="false"/>
+          <w:i w:val="false"/>
+          <w:i w:val="false"/>
+          <w:iCs w:val="false"/>
+        </w:rPr>
+      </w:pPr>
+      <w:r>
+        <w:rPr>
+          <w:b w:val="false"/>
+          <w:bCs w:val="false"/>
+          <w:i w:val="false"/>
+          <w:iCs w:val="false"/>
+        </w:rPr>
+      </w:r>
+    </w:p>
+    <w:p>
+      <w:pPr>
         <w:pStyle w:val="ListParagraph"/>
         <w:ind w:left="0" w:hanging="0"/>
         <w:rPr>
-          <w:b/>
-          <w:b/>
-          <w:bCs/>
-        </w:rPr>
-      </w:pPr>
-      <w:r>
-        <w:rPr/>
-      </w:r>
-    </w:p>
-    <w:p>
-      <w:pPr>
-        <w:pStyle w:val="ListParagraph"/>
-        <w:ind w:left="0" w:hanging="0"/>
-        <w:rPr>
-          <w:b/>
-          <w:b/>
-          <w:bCs/>
-        </w:rPr>
-      </w:pPr>
-      <w:r>
-        <w:rPr/>
-      </w:r>
-    </w:p>
-    <w:p>
-      <w:pPr>
-        <w:pStyle w:val="ListParagraph"/>
-        <w:ind w:left="0" w:hanging="0"/>
-        <w:rPr>
-          <w:b/>
-          <w:b/>
-          <w:bCs/>
-        </w:rPr>
-      </w:pPr>
-      <w:r>
-        <w:rPr/>
-      </w:r>
-    </w:p>
-    <w:p>
-      <w:pPr>
-        <w:pStyle w:val="ListParagraph"/>
-        <w:ind w:left="0" w:hanging="0"/>
-        <w:rPr>
-          <w:b/>
-          <w:b/>
-          <w:bCs/>
-        </w:rPr>
-      </w:pPr>
-      <w:r>
-        <w:rPr/>
-      </w:r>
-    </w:p>
-    <w:p>
-      <w:pPr>
-        <w:pStyle w:val="ListParagraph"/>
-        <w:ind w:left="0" w:hanging="0"/>
-        <w:rPr>
-          <w:b/>
-          <w:b/>
-          <w:bCs/>
-        </w:rPr>
-      </w:pPr>
-      <w:r>
-        <w:rPr/>
-      </w:r>
-    </w:p>
-    <w:p>
-      <w:pPr>
-        <w:pStyle w:val="ListParagraph"/>
-        <w:ind w:left="0" w:hanging="0"/>
-        <w:rPr>
-          <w:b/>
-          <w:b/>
-          <w:bCs/>
-        </w:rPr>
-      </w:pPr>
-      <w:r>
-        <w:rPr/>
+          <w:b w:val="false"/>
+          <w:b w:val="false"/>
+          <w:bCs w:val="false"/>
+          <w:i w:val="false"/>
+          <w:i w:val="false"/>
+          <w:iCs w:val="false"/>
+        </w:rPr>
+      </w:pPr>
+      <w:r>
+        <w:rPr>
+          <w:b w:val="false"/>
+          <w:bCs w:val="false"/>
+          <w:i w:val="false"/>
+          <w:iCs w:val="false"/>
+        </w:rPr>
       </w:r>
     </w:p>
     <w:p>
@@ -1850,6 +1878,11 @@
       <w:shd w:fill="E1DFDD" w:val="clear"/>
     </w:rPr>
   </w:style>
+  <w:style w:type="character" w:styleId="NumberingSymbols">
+    <w:name w:val="Numbering Symbols"/>
+    <w:qFormat/>
+    <w:rPr/>
+  </w:style>
   <w:style w:type="paragraph" w:styleId="Heading" w:customStyle="1">
     <w:name w:val="Heading"/>
     <w:next w:val="Body"/>

</xml_diff>